<commit_message>
Updating cover letter automator to newer data
</commit_message>
<xml_diff>
--- a/coverletter_automator/JdeGuiseCL-General.docx
+++ b/coverletter_automator/JdeGuiseCL-General.docx
@@ -1,24 +1,24 @@
 
 <file path=word/document.xml><?xml version="1.0" encoding="utf-8"?>
-<w:document xmlns:wpc="http://schemas.microsoft.com/office/word/2010/wordprocessingCanvas" xmlns:mo="http://schemas.microsoft.com/office/mac/office/2008/main" xmlns:mc="http://schemas.openxmlformats.org/markup-compatibility/2006" xmlns:mv="urn:schemas-microsoft-com:mac:vml" xmlns:o="urn:schemas-microsoft-com:office:office" xmlns:r="http://schemas.openxmlformats.org/officeDocument/2006/relationships" xmlns:m="http://schemas.openxmlformats.org/officeDocument/2006/math" xmlns:v="urn:schemas-microsoft-com:vml" xmlns:wp14="http://schemas.microsoft.com/office/word/2010/wordprocessingDrawing" xmlns:wp="http://schemas.openxmlformats.org/drawingml/2006/wordprocessingDrawing" xmlns:w10="urn:schemas-microsoft-com:office:word" xmlns:w="http://schemas.openxmlformats.org/wordprocessingml/2006/main" xmlns:w14="http://schemas.microsoft.com/office/word/2010/wordml" xmlns:w15="http://schemas.microsoft.com/office/word/2012/wordml" xmlns:wpg="http://schemas.microsoft.com/office/word/2010/wordprocessingGroup" xmlns:wpi="http://schemas.microsoft.com/office/word/2010/wordprocessingInk" xmlns:wne="http://schemas.microsoft.com/office/word/2006/wordml" xmlns:wps="http://schemas.microsoft.com/office/word/2010/wordprocessingShape" mc:Ignorable="w14 w15 wp14">
+<w:document xmlns:wpc="http://schemas.microsoft.com/office/word/2010/wordprocessingCanvas" xmlns:cx="http://schemas.microsoft.com/office/drawing/2014/chartex" xmlns:cx1="http://schemas.microsoft.com/office/drawing/2015/9/8/chartex" xmlns:cx2="http://schemas.microsoft.com/office/drawing/2015/10/21/chartex" xmlns:cx3="http://schemas.microsoft.com/office/drawing/2016/5/9/chartex" xmlns:cx4="http://schemas.microsoft.com/office/drawing/2016/5/10/chartex" xmlns:cx5="http://schemas.microsoft.com/office/drawing/2016/5/11/chartex" xmlns:cx6="http://schemas.microsoft.com/office/drawing/2016/5/12/chartex" xmlns:cx7="http://schemas.microsoft.com/office/drawing/2016/5/13/chartex" xmlns:cx8="http://schemas.microsoft.com/office/drawing/2016/5/14/chartex" xmlns:mc="http://schemas.openxmlformats.org/markup-compatibility/2006" xmlns:aink="http://schemas.microsoft.com/office/drawing/2016/ink" xmlns:am3d="http://schemas.microsoft.com/office/drawing/2017/model3d" xmlns:o="urn:schemas-microsoft-com:office:office" xmlns:oel="http://schemas.microsoft.com/office/2019/extlst" xmlns:r="http://schemas.openxmlformats.org/officeDocument/2006/relationships" xmlns:m="http://schemas.openxmlformats.org/officeDocument/2006/math" xmlns:v="urn:schemas-microsoft-com:vml" xmlns:wp14="http://schemas.microsoft.com/office/word/2010/wordprocessingDrawing" xmlns:wp="http://schemas.openxmlformats.org/drawingml/2006/wordprocessingDrawing" xmlns:w10="urn:schemas-microsoft-com:office:word" xmlns:w="http://schemas.openxmlformats.org/wordprocessingml/2006/main" xmlns:w14="http://schemas.microsoft.com/office/word/2010/wordml" xmlns:w15="http://schemas.microsoft.com/office/word/2012/wordml" xmlns:w16cex="http://schemas.microsoft.com/office/word/2018/wordml/cex" xmlns:w16cid="http://schemas.microsoft.com/office/word/2016/wordml/cid" xmlns:w16="http://schemas.microsoft.com/office/word/2018/wordml" xmlns:w16sdtdh="http://schemas.microsoft.com/office/word/2020/wordml/sdtdatahash" xmlns:w16se="http://schemas.microsoft.com/office/word/2015/wordml/symex" xmlns:wpg="http://schemas.microsoft.com/office/word/2010/wordprocessingGroup" xmlns:wpi="http://schemas.microsoft.com/office/word/2010/wordprocessingInk" xmlns:wne="http://schemas.microsoft.com/office/word/2006/wordml" xmlns:wps="http://schemas.microsoft.com/office/word/2010/wordprocessingShape" mc:Ignorable="w14 w15 w16se w16cid w16 w16cex w16sdtdh wp14">
   <w:body>
     <w:p>
       <w:pPr>
         <w:pBdr>
-          <w:bottom w:val="single" w:sz="12" w:space="1" w:color="auto"/>
+          <w:bottom w:val="single" w:sz="6" w:space="1" w:color="auto"/>
         </w:pBdr>
         <w:jc w:val="center"/>
         <w:rPr>
+          <w:rFonts w:ascii="Calibri" w:eastAsia="Calibri" w:hAnsi="Calibri" w:cs="Calibri"/>
           <w:b/>
           <w:sz w:val="60"/>
-          <w:szCs w:val="60"/>
-        </w:rPr>
-      </w:pPr>
-      <w:r>
-        <w:rPr>
+        </w:rPr>
+      </w:pPr>
+      <w:r>
+        <w:rPr>
+          <w:rFonts w:ascii="Calibri" w:eastAsia="Calibri" w:hAnsi="Calibri" w:cs="Calibri"/>
           <w:b/>
           <w:sz w:val="60"/>
-          <w:szCs w:val="60"/>
         </w:rPr>
         <w:t>John deGuise</w:t>
       </w:r>
@@ -27,139 +27,500 @@
       <w:pPr>
         <w:jc w:val="center"/>
         <w:rPr>
+          <w:rFonts w:ascii="Calibri" w:eastAsia="Calibri" w:hAnsi="Calibri" w:cs="Calibri"/>
           <w:b/>
         </w:rPr>
       </w:pPr>
       <w:r>
         <w:rPr>
+          <w:rFonts w:ascii="Calibri" w:eastAsia="Calibri" w:hAnsi="Calibri" w:cs="Calibri"/>
           <w:b/>
         </w:rPr>
-        <w:t xml:space="preserve">3543 Goodman Ave. SW, Wyoming, MI 49519 | 616.485.6924 | john.r.deguise@gmail.com </w:t>
-      </w:r>
-    </w:p>
-    <w:p/>
-    <w:p>
-      <w:r>
-        <w:t>To the Hirin</w:t>
-      </w:r>
-      <w:r>
-        <w:t>g Manager at AAAA</w:t>
-      </w:r>
-      <w:r>
+        <w:t>Brigittenstraat 1E, Utrecht NL, 3512KJ</w:t>
+      </w:r>
+      <w:r>
+        <w:rPr>
+          <w:rFonts w:ascii="Calibri" w:eastAsia="Calibri" w:hAnsi="Calibri" w:cs="Calibri"/>
+          <w:b/>
+        </w:rPr>
+        <w:t xml:space="preserve"> </w:t>
+      </w:r>
+      <w:r>
+        <w:rPr>
+          <w:rFonts w:ascii="Calibri" w:eastAsia="Calibri" w:hAnsi="Calibri" w:cs="Calibri"/>
+          <w:b/>
+        </w:rPr>
+        <w:t>|</w:t>
+      </w:r>
+      <w:r>
+        <w:rPr>
+          <w:rFonts w:ascii="Calibri" w:eastAsia="Calibri" w:hAnsi="Calibri" w:cs="Calibri"/>
+          <w:b/>
+        </w:rPr>
+        <w:t xml:space="preserve"> </w:t>
+      </w:r>
+      <w:r>
+        <w:rPr>
+          <w:rFonts w:ascii="Calibri" w:eastAsia="Calibri" w:hAnsi="Calibri" w:cs="Calibri"/>
+          <w:b/>
+        </w:rPr>
+        <w:t>+31 (0)6 38 94 34 50</w:t>
+      </w:r>
+      <w:r>
+        <w:rPr>
+          <w:rFonts w:ascii="Calibri" w:eastAsia="Calibri" w:hAnsi="Calibri" w:cs="Calibri"/>
+          <w:b/>
+        </w:rPr>
+        <w:t xml:space="preserve"> </w:t>
+      </w:r>
+      <w:r>
+        <w:rPr>
+          <w:rFonts w:ascii="Calibri" w:eastAsia="Calibri" w:hAnsi="Calibri" w:cs="Calibri"/>
+          <w:b/>
+        </w:rPr>
+        <w:t xml:space="preserve">| john.r.deguise@gmail.com </w:t>
+      </w:r>
+    </w:p>
+    <w:p>
+      <w:pPr>
+        <w:rPr>
+          <w:rFonts w:ascii="Calibri" w:eastAsia="Calibri" w:hAnsi="Calibri" w:cs="Calibri"/>
+        </w:rPr>
+      </w:pPr>
+    </w:p>
+    <w:p>
+      <w:pPr>
+        <w:rPr>
+          <w:rFonts w:ascii="Calibri" w:eastAsia="Calibri" w:hAnsi="Calibri" w:cs="Calibri"/>
+        </w:rPr>
+      </w:pPr>
+      <w:r>
+        <w:rPr>
+          <w:rFonts w:ascii="Calibri" w:eastAsia="Calibri" w:hAnsi="Calibri" w:cs="Calibri"/>
+        </w:rPr>
+        <w:t xml:space="preserve">To the Hiring Manager at </w:t>
+      </w:r>
+      <w:r>
+        <w:rPr>
+          <w:rFonts w:ascii="Calibri" w:eastAsia="Calibri" w:hAnsi="Calibri" w:cs="Calibri"/>
+        </w:rPr>
+        <w:t>COMPANY_NAME</w:t>
+      </w:r>
+      <w:r>
+        <w:rPr>
+          <w:rFonts w:ascii="Calibri" w:eastAsia="Calibri" w:hAnsi="Calibri" w:cs="Calibri"/>
+        </w:rPr>
+        <w:t>_</w:t>
+      </w:r>
+      <w:r>
+        <w:rPr>
+          <w:rFonts w:ascii="Calibri" w:eastAsia="Calibri" w:hAnsi="Calibri" w:cs="Calibri"/>
+        </w:rPr>
+        <w:t>1</w:t>
+      </w:r>
+      <w:r>
+        <w:rPr>
+          <w:rFonts w:ascii="Calibri" w:eastAsia="Calibri" w:hAnsi="Calibri" w:cs="Calibri"/>
+        </w:rPr>
         <w:t>,</w:t>
       </w:r>
     </w:p>
-    <w:p/>
-    <w:p>
-      <w:r>
-        <w:t>I am a Michigan-based computer science graduate interested i</w:t>
-      </w:r>
-      <w:r>
-        <w:t>n relocation to BBBB</w:t>
-      </w:r>
-      <w:r>
-        <w:t>.  I believe that I provide the specialized skills that you are s</w:t>
-      </w:r>
-      <w:r>
-        <w:t>eeking for the CCCC</w:t>
-      </w:r>
-      <w:r>
-        <w:t xml:space="preserve"> position, and I believe that I would make a valuable addition to the company.</w:t>
-      </w:r>
-    </w:p>
-    <w:p/>
-    <w:p>
-      <w:r>
-        <w:t xml:space="preserve">As my resume indicates, I possess nearly 3 years of experience within the IT industry, with the last 16 months focusing on providing software solutions. My experience includes creating, developing, and maintaining a website for a student nonprofit, as well as a junior systems administrator position at Central Michigan University – Technology Operations.  </w:t>
-      </w:r>
-    </w:p>
-    <w:p/>
-    <w:p>
-      <w:r>
-        <w:t>Most recently, my responsibilities as a software developer at ChargeOver match the qualifications you are seeking.  As a software developer, my duties included:</w:t>
-      </w:r>
-    </w:p>
-    <w:p>
-      <w:pPr>
-        <w:pStyle w:val="ListParagraph"/>
+    <w:p>
+      <w:pPr>
+        <w:rPr>
+          <w:rFonts w:ascii="Calibri" w:eastAsia="Calibri" w:hAnsi="Calibri" w:cs="Calibri"/>
+        </w:rPr>
+      </w:pPr>
+    </w:p>
+    <w:p>
+      <w:pPr>
+        <w:rPr>
+          <w:rFonts w:ascii="Calibri" w:eastAsia="Calibri" w:hAnsi="Calibri" w:cs="Calibri"/>
+        </w:rPr>
+      </w:pPr>
+      <w:r>
+        <w:rPr>
+          <w:rFonts w:ascii="Calibri" w:eastAsia="Calibri" w:hAnsi="Calibri" w:cs="Calibri"/>
+        </w:rPr>
+        <w:t>I am an Utrecht-based Salesforce Developer looking for the next big opportunity to grow my technical skills and</w:t>
+      </w:r>
+      <w:r>
+        <w:rPr>
+          <w:rFonts w:ascii="Calibri" w:eastAsia="Calibri" w:hAnsi="Calibri" w:cs="Calibri"/>
+        </w:rPr>
+        <w:t xml:space="preserve"> contribute meaningfully to an organization</w:t>
+      </w:r>
+      <w:r>
+        <w:rPr>
+          <w:rFonts w:ascii="Calibri" w:eastAsia="Calibri" w:hAnsi="Calibri" w:cs="Calibri"/>
+        </w:rPr>
+        <w:t xml:space="preserve">. After reviewing the description, I believe that I </w:t>
+      </w:r>
+      <w:r>
+        <w:rPr>
+          <w:rFonts w:ascii="Calibri" w:eastAsia="Calibri" w:hAnsi="Calibri" w:cs="Calibri"/>
+        </w:rPr>
+        <w:t xml:space="preserve">have </w:t>
+      </w:r>
+      <w:r>
+        <w:rPr>
+          <w:rFonts w:ascii="Calibri" w:eastAsia="Calibri" w:hAnsi="Calibri" w:cs="Calibri"/>
+        </w:rPr>
+        <w:t xml:space="preserve">the specialized skills that you are seeking for your </w:t>
+      </w:r>
+      <w:r>
+        <w:rPr>
+          <w:rFonts w:ascii="Calibri" w:eastAsia="Calibri" w:hAnsi="Calibri" w:cs="Calibri"/>
+        </w:rPr>
+        <w:t>POSITION_NAME</w:t>
+      </w:r>
+      <w:r>
+        <w:rPr>
+          <w:rFonts w:ascii="Calibri" w:eastAsia="Calibri" w:hAnsi="Calibri" w:cs="Calibri"/>
+        </w:rPr>
+        <w:t xml:space="preserve"> position, and I would like to share more about the value I can contribute to</w:t>
+      </w:r>
+      <w:r>
+        <w:rPr>
+          <w:rFonts w:ascii="Calibri" w:eastAsia="Calibri" w:hAnsi="Calibri" w:cs="Calibri"/>
+        </w:rPr>
+        <w:t xml:space="preserve"> COMPANY_NAME</w:t>
+      </w:r>
+      <w:r>
+        <w:rPr>
+          <w:rFonts w:ascii="Calibri" w:eastAsia="Calibri" w:hAnsi="Calibri" w:cs="Calibri"/>
+        </w:rPr>
+        <w:t>_</w:t>
+      </w:r>
+      <w:r>
+        <w:rPr>
+          <w:rFonts w:ascii="Calibri" w:eastAsia="Calibri" w:hAnsi="Calibri" w:cs="Calibri"/>
+        </w:rPr>
+        <w:t>2</w:t>
+      </w:r>
+      <w:r>
+        <w:rPr>
+          <w:rFonts w:ascii="Calibri" w:eastAsia="Calibri" w:hAnsi="Calibri" w:cs="Calibri"/>
+        </w:rPr>
+        <w:t>.</w:t>
+      </w:r>
+    </w:p>
+    <w:p>
+      <w:pPr>
+        <w:rPr>
+          <w:rFonts w:ascii="Calibri" w:eastAsia="Calibri" w:hAnsi="Calibri" w:cs="Calibri"/>
+        </w:rPr>
+      </w:pPr>
+    </w:p>
+    <w:p>
+      <w:pPr>
+        <w:rPr>
+          <w:rFonts w:ascii="Calibri" w:eastAsia="Calibri" w:hAnsi="Calibri" w:cs="Calibri"/>
+        </w:rPr>
+      </w:pPr>
+      <w:r>
+        <w:rPr>
+          <w:rFonts w:ascii="Calibri" w:eastAsia="Calibri" w:hAnsi="Calibri" w:cs="Calibri"/>
+        </w:rPr>
+        <w:t xml:space="preserve">I have nearly </w:t>
+      </w:r>
+      <w:r>
+        <w:rPr>
+          <w:rFonts w:ascii="Calibri" w:eastAsia="Calibri" w:hAnsi="Calibri" w:cs="Calibri"/>
+        </w:rPr>
+        <w:t>seven</w:t>
+      </w:r>
+      <w:r>
+        <w:rPr>
+          <w:rFonts w:ascii="Calibri" w:eastAsia="Calibri" w:hAnsi="Calibri" w:cs="Calibri"/>
+        </w:rPr>
+        <w:t xml:space="preserve"> years of software development experience, with the last </w:t>
+      </w:r>
+      <w:r>
+        <w:rPr>
+          <w:rFonts w:ascii="Calibri" w:eastAsia="Calibri" w:hAnsi="Calibri" w:cs="Calibri"/>
+        </w:rPr>
+        <w:t>five</w:t>
+      </w:r>
+      <w:r>
+        <w:rPr>
+          <w:rFonts w:ascii="Calibri" w:eastAsia="Calibri" w:hAnsi="Calibri" w:cs="Calibri"/>
+        </w:rPr>
+        <w:t xml:space="preserve"> years focusing on writing code within Salesforce. I have experience building implementations in consulting environments both small and large, as well as three years spent at Ping Identity supporting the internal functions of their identity access management offerings.</w:t>
+      </w:r>
+    </w:p>
+    <w:p>
+      <w:pPr>
+        <w:rPr>
+          <w:rFonts w:ascii="Calibri" w:eastAsia="Calibri" w:hAnsi="Calibri" w:cs="Calibri"/>
+        </w:rPr>
+      </w:pPr>
+    </w:p>
+    <w:p>
+      <w:pPr>
+        <w:rPr>
+          <w:rFonts w:ascii="Calibri" w:eastAsia="Calibri" w:hAnsi="Calibri" w:cs="Calibri"/>
+        </w:rPr>
+      </w:pPr>
+      <w:r>
+        <w:rPr>
+          <w:rFonts w:ascii="Calibri" w:eastAsia="Calibri" w:hAnsi="Calibri" w:cs="Calibri"/>
+        </w:rPr>
+        <w:t xml:space="preserve">I believe that my responsibilities at </w:t>
+      </w:r>
+      <w:r>
+        <w:rPr>
+          <w:rFonts w:ascii="Calibri" w:eastAsia="Calibri" w:hAnsi="Calibri" w:cs="Calibri"/>
+        </w:rPr>
+        <w:t xml:space="preserve">both </w:t>
+      </w:r>
+      <w:r>
+        <w:rPr>
+          <w:rFonts w:ascii="Calibri" w:eastAsia="Calibri" w:hAnsi="Calibri" w:cs="Calibri"/>
+        </w:rPr>
+        <w:t>Ping and my current position within Valtech match the qualifications you are seeking.  As a software developer, my duties have included:</w:t>
+      </w:r>
+    </w:p>
+    <w:p>
+      <w:pPr>
         <w:numPr>
           <w:ilvl w:val="0"/>
-          <w:numId w:val="1"/>
+          <w:numId w:val="2"/>
         </w:numPr>
-      </w:pPr>
-      <w:r>
-        <w:t>Designing and implementing new features (PHP within an MVC framework)</w:t>
-      </w:r>
-    </w:p>
-    <w:p>
-      <w:pPr>
-        <w:pStyle w:val="ListParagraph"/>
+        <w:ind w:left="720" w:hanging="360"/>
+        <w:rPr>
+          <w:rFonts w:ascii="Calibri" w:eastAsia="Calibri" w:hAnsi="Calibri" w:cs="Calibri"/>
+        </w:rPr>
+      </w:pPr>
+      <w:r>
+        <w:rPr>
+          <w:rFonts w:ascii="Calibri" w:eastAsia="Calibri" w:hAnsi="Calibri" w:cs="Calibri"/>
+        </w:rPr>
+        <w:t>Working with stakeholders to define requirements for business needs, and agree on delivery timelines based on technical estimations</w:t>
+      </w:r>
+    </w:p>
+    <w:p>
+      <w:pPr>
         <w:numPr>
           <w:ilvl w:val="0"/>
-          <w:numId w:val="1"/>
+          <w:numId w:val="2"/>
         </w:numPr>
-      </w:pPr>
-      <w:r>
-        <w:t>Utilizing a version control system for managing changes</w:t>
-      </w:r>
-    </w:p>
-    <w:p>
-      <w:pPr>
-        <w:pStyle w:val="ListParagraph"/>
+        <w:ind w:left="720" w:hanging="360"/>
+        <w:rPr>
+          <w:rFonts w:ascii="Calibri" w:eastAsia="Calibri" w:hAnsi="Calibri" w:cs="Calibri"/>
+        </w:rPr>
+      </w:pPr>
+      <w:r>
+        <w:rPr>
+          <w:rFonts w:ascii="Calibri" w:eastAsia="Calibri" w:hAnsi="Calibri" w:cs="Calibri"/>
+        </w:rPr>
+        <w:t>Collaborating across teams to flush out designs that satisfy business requirements</w:t>
+      </w:r>
+    </w:p>
+    <w:p>
+      <w:pPr>
         <w:numPr>
           <w:ilvl w:val="0"/>
-          <w:numId w:val="1"/>
+          <w:numId w:val="2"/>
         </w:numPr>
-      </w:pPr>
-      <w:r>
-        <w:t>Communicating and working with clients on requested features</w:t>
-      </w:r>
-    </w:p>
-    <w:p/>
-    <w:p>
-      <w:r>
-        <w:t>I have attached my resume for your review and I look forward to speaking with you further regarding available positions that may match my skill set.</w:t>
-      </w:r>
-    </w:p>
-    <w:p/>
-    <w:p>
-      <w:r>
-        <w:t>I look forward to the opportunity to show you how I can</w:t>
-      </w:r>
-      <w:r>
-        <w:t xml:space="preserve"> benefit the AAAA</w:t>
-      </w:r>
-      <w:bookmarkStart w:id="0" w:name="_GoBack"/>
-      <w:bookmarkEnd w:id="0"/>
-      <w:r>
+        <w:ind w:left="720" w:hanging="360"/>
+        <w:rPr>
+          <w:rFonts w:ascii="Calibri" w:eastAsia="Calibri" w:hAnsi="Calibri" w:cs="Calibri"/>
+        </w:rPr>
+      </w:pPr>
+      <w:r>
+        <w:rPr>
+          <w:rFonts w:ascii="Calibri" w:eastAsia="Calibri" w:hAnsi="Calibri" w:cs="Calibri"/>
+        </w:rPr>
+        <w:t>Building solutions that span frontend, backend, database, and API integration alongside team members of varying technical aptitude</w:t>
+      </w:r>
+      <w:r>
+        <w:rPr>
+          <w:rFonts w:ascii="Calibri" w:eastAsia="Calibri" w:hAnsi="Calibri" w:cs="Calibri"/>
+        </w:rPr>
+        <w:t>,</w:t>
+      </w:r>
+      <w:r>
+        <w:rPr>
+          <w:rFonts w:ascii="Calibri" w:eastAsia="Calibri" w:hAnsi="Calibri" w:cs="Calibri"/>
+        </w:rPr>
+        <w:t xml:space="preserve"> and communicating details accordingly</w:t>
+      </w:r>
+    </w:p>
+    <w:p>
+      <w:pPr>
+        <w:numPr>
+          <w:ilvl w:val="0"/>
+          <w:numId w:val="2"/>
+        </w:numPr>
+        <w:ind w:left="720" w:hanging="360"/>
+        <w:rPr>
+          <w:rFonts w:ascii="Calibri" w:eastAsia="Calibri" w:hAnsi="Calibri" w:cs="Calibri"/>
+        </w:rPr>
+      </w:pPr>
+      <w:r>
+        <w:rPr>
+          <w:rFonts w:ascii="Calibri" w:eastAsia="Calibri" w:hAnsi="Calibri" w:cs="Calibri"/>
+        </w:rPr>
+        <w:t xml:space="preserve">Managing work quality in a sprint structure via testing frameworks, version control, code review, UAT, and demoing </w:t>
+      </w:r>
+    </w:p>
+    <w:p>
+      <w:pPr>
+        <w:rPr>
+          <w:rFonts w:ascii="Calibri" w:eastAsia="Calibri" w:hAnsi="Calibri" w:cs="Calibri"/>
+        </w:rPr>
+      </w:pPr>
+    </w:p>
+    <w:p>
+      <w:pPr>
+        <w:rPr>
+          <w:rFonts w:ascii="Calibri" w:eastAsia="Calibri" w:hAnsi="Calibri" w:cs="Calibri"/>
+        </w:rPr>
+      </w:pPr>
+      <w:r>
+        <w:rPr>
+          <w:rFonts w:ascii="Calibri" w:eastAsia="Calibri" w:hAnsi="Calibri" w:cs="Calibri"/>
+        </w:rPr>
+        <w:t xml:space="preserve">I have attached my </w:t>
+      </w:r>
+      <w:r>
+        <w:rPr>
+          <w:rFonts w:ascii="Calibri" w:eastAsia="Calibri" w:hAnsi="Calibri" w:cs="Calibri"/>
+        </w:rPr>
+        <w:t>CV</w:t>
+      </w:r>
+      <w:r>
+        <w:rPr>
+          <w:rFonts w:ascii="Calibri" w:eastAsia="Calibri" w:hAnsi="Calibri" w:cs="Calibri"/>
+        </w:rPr>
+        <w:t xml:space="preserve"> for your review and I look forward to speaking with you further regarding available positions that may match my skill set.</w:t>
+      </w:r>
+    </w:p>
+    <w:p>
+      <w:pPr>
+        <w:rPr>
+          <w:rFonts w:ascii="Calibri" w:eastAsia="Calibri" w:hAnsi="Calibri" w:cs="Calibri"/>
+        </w:rPr>
+      </w:pPr>
+    </w:p>
+    <w:p>
+      <w:pPr>
+        <w:rPr>
+          <w:rFonts w:ascii="Calibri" w:eastAsia="Calibri" w:hAnsi="Calibri" w:cs="Calibri"/>
+        </w:rPr>
+      </w:pPr>
+      <w:r>
+        <w:rPr>
+          <w:rFonts w:ascii="Calibri" w:eastAsia="Calibri" w:hAnsi="Calibri" w:cs="Calibri"/>
+        </w:rPr>
+        <w:t>I look forward to the opportunity to show you how I can benefit the</w:t>
+      </w:r>
+      <w:r>
+        <w:rPr>
+          <w:rFonts w:ascii="Calibri" w:eastAsia="Calibri" w:hAnsi="Calibri" w:cs="Calibri"/>
+        </w:rPr>
+        <w:t xml:space="preserve"> </w:t>
+      </w:r>
+      <w:r>
+        <w:rPr>
+          <w:rFonts w:ascii="Calibri" w:eastAsia="Calibri" w:hAnsi="Calibri" w:cs="Calibri"/>
+        </w:rPr>
+        <w:t>COMPANY_NAME</w:t>
+      </w:r>
+      <w:r>
+        <w:rPr>
+          <w:rFonts w:ascii="Calibri" w:eastAsia="Calibri" w:hAnsi="Calibri" w:cs="Calibri"/>
+        </w:rPr>
+        <w:t>_3</w:t>
+      </w:r>
+      <w:r>
+        <w:rPr>
+          <w:rFonts w:ascii="Calibri" w:eastAsia="Calibri" w:hAnsi="Calibri" w:cs="Calibri"/>
+        </w:rPr>
         <w:t xml:space="preserve"> team.</w:t>
       </w:r>
     </w:p>
-    <w:p/>
-    <w:p/>
-    <w:p>
-      <w:r>
+    <w:p>
+      <w:pPr>
+        <w:rPr>
+          <w:rFonts w:ascii="Calibri" w:eastAsia="Calibri" w:hAnsi="Calibri" w:cs="Calibri"/>
+        </w:rPr>
+      </w:pPr>
+    </w:p>
+    <w:p>
+      <w:pPr>
+        <w:rPr>
+          <w:rFonts w:ascii="Calibri" w:eastAsia="Calibri" w:hAnsi="Calibri" w:cs="Calibri"/>
+        </w:rPr>
+      </w:pPr>
+    </w:p>
+    <w:p>
+      <w:pPr>
+        <w:rPr>
+          <w:rFonts w:ascii="Calibri" w:eastAsia="Calibri" w:hAnsi="Calibri" w:cs="Calibri"/>
+        </w:rPr>
+      </w:pPr>
+      <w:r>
+        <w:rPr>
+          <w:rFonts w:ascii="Calibri" w:eastAsia="Calibri" w:hAnsi="Calibri" w:cs="Calibri"/>
+        </w:rPr>
         <w:t>Sincerely,</w:t>
       </w:r>
     </w:p>
-    <w:p/>
-    <w:p/>
-    <w:p>
-      <w:r>
+    <w:p>
+      <w:pPr>
+        <w:rPr>
+          <w:rFonts w:ascii="Calibri" w:eastAsia="Calibri" w:hAnsi="Calibri" w:cs="Calibri"/>
+        </w:rPr>
+      </w:pPr>
+    </w:p>
+    <w:p>
+      <w:pPr>
+        <w:rPr>
+          <w:rFonts w:ascii="Calibri" w:eastAsia="Calibri" w:hAnsi="Calibri" w:cs="Calibri"/>
+        </w:rPr>
+      </w:pPr>
+    </w:p>
+    <w:p>
+      <w:pPr>
+        <w:rPr>
+          <w:rFonts w:ascii="Calibri" w:eastAsia="Calibri" w:hAnsi="Calibri" w:cs="Calibri"/>
+        </w:rPr>
+      </w:pPr>
+      <w:r>
+        <w:rPr>
+          <w:rFonts w:ascii="Calibri" w:eastAsia="Calibri" w:hAnsi="Calibri" w:cs="Calibri"/>
+        </w:rPr>
         <w:t>John deGuise</w:t>
       </w:r>
     </w:p>
     <w:p>
-      <w:r>
-        <w:t>616.485.6924</w:t>
-      </w:r>
-    </w:p>
-    <w:p>
-      <w:r>
+      <w:pPr>
+        <w:rPr>
+          <w:rFonts w:ascii="Calibri" w:eastAsia="Calibri" w:hAnsi="Calibri" w:cs="Calibri"/>
+        </w:rPr>
+      </w:pPr>
+      <w:r>
+        <w:rPr>
+          <w:rFonts w:ascii="Calibri" w:eastAsia="Calibri" w:hAnsi="Calibri" w:cs="Calibri"/>
+        </w:rPr>
+        <w:t>+31 (0)6 38 94 34 50</w:t>
+      </w:r>
+    </w:p>
+    <w:p>
+      <w:pPr>
+        <w:rPr>
+          <w:rFonts w:ascii="Calibri" w:eastAsia="Calibri" w:hAnsi="Calibri" w:cs="Calibri"/>
+        </w:rPr>
+      </w:pPr>
+      <w:r>
+        <w:rPr>
+          <w:rFonts w:ascii="Calibri" w:eastAsia="Calibri" w:hAnsi="Calibri" w:cs="Calibri"/>
+        </w:rPr>
         <w:t>john.r.deguise@gmail.com</w:t>
       </w:r>
     </w:p>
-    <w:p/>
     <w:sectPr>
       <w:pgSz w:w="12240" w:h="15840"/>
       <w:pgMar w:top="1440" w:right="1440" w:bottom="1440" w:left="1440" w:header="720" w:footer="720" w:gutter="0"/>
@@ -171,8 +532,59 @@
 </file>
 
 <file path=word/numbering.xml><?xml version="1.0" encoding="utf-8"?>
-<w:numbering xmlns:wpc="http://schemas.microsoft.com/office/word/2010/wordprocessingCanvas" xmlns:mo="http://schemas.microsoft.com/office/mac/office/2008/main" xmlns:mc="http://schemas.openxmlformats.org/markup-compatibility/2006" xmlns:mv="urn:schemas-microsoft-com:mac:vml" xmlns:o="urn:schemas-microsoft-com:office:office" xmlns:r="http://schemas.openxmlformats.org/officeDocument/2006/relationships" xmlns:m="http://schemas.openxmlformats.org/officeDocument/2006/math" xmlns:v="urn:schemas-microsoft-com:vml" xmlns:wp14="http://schemas.microsoft.com/office/word/2010/wordprocessingDrawing" xmlns:wp="http://schemas.openxmlformats.org/drawingml/2006/wordprocessingDrawing" xmlns:w10="urn:schemas-microsoft-com:office:word" xmlns:w="http://schemas.openxmlformats.org/wordprocessingml/2006/main" xmlns:w14="http://schemas.microsoft.com/office/word/2010/wordml" xmlns:w15="http://schemas.microsoft.com/office/word/2012/wordml" xmlns:wpg="http://schemas.microsoft.com/office/word/2010/wordprocessingGroup" xmlns:wpi="http://schemas.microsoft.com/office/word/2010/wordprocessingInk" xmlns:wne="http://schemas.microsoft.com/office/word/2006/wordml" xmlns:wps="http://schemas.microsoft.com/office/word/2010/wordprocessingShape" mc:Ignorable="w14 w15 wp14">
-  <w:abstractNum w:abstractNumId="0">
+<w:numbering xmlns:wpc="http://schemas.microsoft.com/office/word/2010/wordprocessingCanvas" xmlns:cx="http://schemas.microsoft.com/office/drawing/2014/chartex" xmlns:cx1="http://schemas.microsoft.com/office/drawing/2015/9/8/chartex" xmlns:cx2="http://schemas.microsoft.com/office/drawing/2015/10/21/chartex" xmlns:cx3="http://schemas.microsoft.com/office/drawing/2016/5/9/chartex" xmlns:cx4="http://schemas.microsoft.com/office/drawing/2016/5/10/chartex" xmlns:cx5="http://schemas.microsoft.com/office/drawing/2016/5/11/chartex" xmlns:cx6="http://schemas.microsoft.com/office/drawing/2016/5/12/chartex" xmlns:cx7="http://schemas.microsoft.com/office/drawing/2016/5/13/chartex" xmlns:cx8="http://schemas.microsoft.com/office/drawing/2016/5/14/chartex" xmlns:mc="http://schemas.openxmlformats.org/markup-compatibility/2006" xmlns:aink="http://schemas.microsoft.com/office/drawing/2016/ink" xmlns:am3d="http://schemas.microsoft.com/office/drawing/2017/model3d" xmlns:o="urn:schemas-microsoft-com:office:office" xmlns:oel="http://schemas.microsoft.com/office/2019/extlst" xmlns:r="http://schemas.openxmlformats.org/officeDocument/2006/relationships" xmlns:m="http://schemas.openxmlformats.org/officeDocument/2006/math" xmlns:v="urn:schemas-microsoft-com:vml" xmlns:wp14="http://schemas.microsoft.com/office/word/2010/wordprocessingDrawing" xmlns:wp="http://schemas.openxmlformats.org/drawingml/2006/wordprocessingDrawing" xmlns:w10="urn:schemas-microsoft-com:office:word" xmlns:w="http://schemas.openxmlformats.org/wordprocessingml/2006/main" xmlns:w14="http://schemas.microsoft.com/office/word/2010/wordml" xmlns:w15="http://schemas.microsoft.com/office/word/2012/wordml" xmlns:w16cex="http://schemas.microsoft.com/office/word/2018/wordml/cex" xmlns:w16cid="http://schemas.microsoft.com/office/word/2016/wordml/cid" xmlns:w16="http://schemas.microsoft.com/office/word/2018/wordml" xmlns:w16sdtdh="http://schemas.microsoft.com/office/word/2020/wordml/sdtdatahash" xmlns:w16se="http://schemas.microsoft.com/office/word/2015/wordml/symex" xmlns:wpg="http://schemas.microsoft.com/office/word/2010/wordprocessingGroup" xmlns:wpi="http://schemas.microsoft.com/office/word/2010/wordprocessingInk" xmlns:wne="http://schemas.microsoft.com/office/word/2006/wordml" xmlns:wps="http://schemas.microsoft.com/office/word/2010/wordprocessingShape" mc:Ignorable="w14 w15 w16se w16cid w16 w16cex w16sdtdh wp14">
+  <w:abstractNum w:abstractNumId="0" w15:restartNumberingAfterBreak="0">
+    <w:nsid w:val="45452E45"/>
+    <w:multiLevelType w:val="multilevel"/>
+    <w:tmpl w:val="9F8EB462"/>
+    <w:lvl w:ilvl="0">
+      <w:start w:val="1"/>
+      <w:numFmt w:val="bullet"/>
+      <w:lvlText w:val="•"/>
+      <w:lvlJc w:val="left"/>
+    </w:lvl>
+    <w:lvl w:ilvl="1">
+      <w:numFmt w:val="decimal"/>
+      <w:lvlText w:val=""/>
+      <w:lvlJc w:val="left"/>
+    </w:lvl>
+    <w:lvl w:ilvl="2">
+      <w:numFmt w:val="decimal"/>
+      <w:lvlText w:val=""/>
+      <w:lvlJc w:val="left"/>
+    </w:lvl>
+    <w:lvl w:ilvl="3">
+      <w:numFmt w:val="decimal"/>
+      <w:lvlText w:val=""/>
+      <w:lvlJc w:val="left"/>
+    </w:lvl>
+    <w:lvl w:ilvl="4">
+      <w:numFmt w:val="decimal"/>
+      <w:lvlText w:val=""/>
+      <w:lvlJc w:val="left"/>
+    </w:lvl>
+    <w:lvl w:ilvl="5">
+      <w:numFmt w:val="decimal"/>
+      <w:lvlText w:val=""/>
+      <w:lvlJc w:val="left"/>
+    </w:lvl>
+    <w:lvl w:ilvl="6">
+      <w:numFmt w:val="decimal"/>
+      <w:lvlText w:val=""/>
+      <w:lvlJc w:val="left"/>
+    </w:lvl>
+    <w:lvl w:ilvl="7">
+      <w:numFmt w:val="decimal"/>
+      <w:lvlText w:val=""/>
+      <w:lvlJc w:val="left"/>
+    </w:lvl>
+    <w:lvl w:ilvl="8">
+      <w:numFmt w:val="decimal"/>
+      <w:lvlText w:val=""/>
+      <w:lvlJc w:val="left"/>
+    </w:lvl>
+  </w:abstractNum>
+  <w:abstractNum w:abstractNumId="1" w15:restartNumberingAfterBreak="0">
     <w:nsid w:val="51F1504E"/>
     <w:multiLevelType w:val="hybridMultilevel"/>
     <w:tmpl w:val="0F548F64"/>
@@ -285,14 +697,17 @@
       </w:rPr>
     </w:lvl>
   </w:abstractNum>
-  <w:num w:numId="1">
+  <w:num w:numId="1" w16cid:durableId="1860392853">
+    <w:abstractNumId w:val="1"/>
+  </w:num>
+  <w:num w:numId="2" w16cid:durableId="1995840805">
     <w:abstractNumId w:val="0"/>
   </w:num>
 </w:numbering>
 </file>
 
 <file path=word/styles.xml><?xml version="1.0" encoding="utf-8"?>
-<w:styles xmlns:mc="http://schemas.openxmlformats.org/markup-compatibility/2006" xmlns:r="http://schemas.openxmlformats.org/officeDocument/2006/relationships" xmlns:w="http://schemas.openxmlformats.org/wordprocessingml/2006/main" xmlns:w14="http://schemas.microsoft.com/office/word/2010/wordml" xmlns:w15="http://schemas.microsoft.com/office/word/2012/wordml" mc:Ignorable="w14 w15">
+<w:styles xmlns:mc="http://schemas.openxmlformats.org/markup-compatibility/2006" xmlns:r="http://schemas.openxmlformats.org/officeDocument/2006/relationships" xmlns:w="http://schemas.openxmlformats.org/wordprocessingml/2006/main" xmlns:w14="http://schemas.microsoft.com/office/word/2010/wordml" xmlns:w15="http://schemas.microsoft.com/office/word/2012/wordml" xmlns:w16cex="http://schemas.microsoft.com/office/word/2018/wordml/cex" xmlns:w16cid="http://schemas.microsoft.com/office/word/2016/wordml/cid" xmlns:w16="http://schemas.microsoft.com/office/word/2018/wordml" xmlns:w16sdtdh="http://schemas.microsoft.com/office/word/2020/wordml/sdtdatahash" xmlns:w16se="http://schemas.microsoft.com/office/word/2015/wordml/symex" mc:Ignorable="w14 w15 w16se w16cid w16 w16cex w16sdtdh">
   <w:docDefaults>
     <w:rPrDefault>
       <w:rPr>
@@ -304,7 +719,7 @@
     </w:rPrDefault>
     <w:pPrDefault/>
   </w:docDefaults>
-  <w:latentStyles w:defLockedState="0" w:defUIPriority="99" w:defSemiHidden="0" w:defUnhideWhenUsed="0" w:defQFormat="0" w:count="380">
+  <w:latentStyles w:defLockedState="0" w:defUIPriority="99" w:defSemiHidden="0" w:defUnhideWhenUsed="0" w:defQFormat="0" w:count="376">
     <w:lsdException w:name="Normal" w:uiPriority="0" w:qFormat="1"/>
     <w:lsdException w:name="heading 1" w:uiPriority="9" w:qFormat="1"/>
     <w:lsdException w:name="heading 2" w:semiHidden="1" w:uiPriority="9" w:unhideWhenUsed="1" w:qFormat="1"/>
@@ -461,15 +876,6 @@
     <w:lsdException w:name="Balloon Text" w:semiHidden="1" w:unhideWhenUsed="1"/>
     <w:lsdException w:name="Table Grid" w:uiPriority="39"/>
     <w:lsdException w:name="Table Theme" w:semiHidden="1" w:unhideWhenUsed="1"/>
-    <w:lsdException w:name="Note Level 1" w:semiHidden="1" w:unhideWhenUsed="1"/>
-    <w:lsdException w:name="Note Level 2" w:semiHidden="1" w:unhideWhenUsed="1"/>
-    <w:lsdException w:name="Note Level 3" w:semiHidden="1" w:unhideWhenUsed="1"/>
-    <w:lsdException w:name="Note Level 4" w:semiHidden="1" w:unhideWhenUsed="1"/>
-    <w:lsdException w:name="Note Level 5" w:semiHidden="1" w:unhideWhenUsed="1"/>
-    <w:lsdException w:name="Note Level 6" w:semiHidden="1" w:unhideWhenUsed="1"/>
-    <w:lsdException w:name="Note Level 7" w:semiHidden="1" w:unhideWhenUsed="1"/>
-    <w:lsdException w:name="Note Level 8" w:semiHidden="1" w:unhideWhenUsed="1"/>
-    <w:lsdException w:name="Note Level 9" w:semiHidden="1" w:unhideWhenUsed="1"/>
     <w:lsdException w:name="Placeholder Text" w:semiHidden="1"/>
     <w:lsdException w:name="No Spacing" w:uiPriority="1" w:qFormat="1"/>
     <w:lsdException w:name="Light Shading" w:uiPriority="60"/>
@@ -1020,4 +1426,16 @@
     </a:ext>
   </a:extLst>
 </a:theme>
+</file>
+
+<file path=customXml/item1.xml><?xml version="1.0" encoding="utf-8"?>
+<b:Sources xmlns:b="http://schemas.openxmlformats.org/officeDocument/2006/bibliography" xmlns="http://schemas.openxmlformats.org/officeDocument/2006/bibliography" SelectedStyle="\APASixthEditionOfficeOnline.xsl" StyleName="APA" Version="6"/>
+</file>
+
+<file path=customXml/itemProps1.xml><?xml version="1.0" encoding="utf-8"?>
+<ds:datastoreItem xmlns:ds="http://schemas.openxmlformats.org/officeDocument/2006/customXml" ds:itemID="{2393D17E-60EB-4338-B5F5-BF6E331453BE}">
+  <ds:schemaRefs>
+    <ds:schemaRef ds:uri="http://schemas.openxmlformats.org/officeDocument/2006/bibliography"/>
+  </ds:schemaRefs>
+</ds:datastoreItem>
 </file>
</xml_diff>